<commit_message>
clean up code and update README.md
</commit_message>
<xml_diff>
--- a/public/skl/skl.docx
+++ b/public/skl/skl.docx
@@ -10,7 +10,6 @@
           <w:tab w:val="center" w:pos="1560"/>
         </w:tabs>
         <w:spacing w:line="360" w:lineRule="auto"/>
-        <w:ind w:left="1440"/>
         <w:jc w:val="center"/>
         <w:rPr>
           <w:rFonts w:ascii="Times New Roman" w:hAnsi="Times New Roman" w:cs="Times New Roman"/>
@@ -19,59 +18,10 @@
       </w:pPr>
       <w:r>
         <w:rPr>
-          <w:noProof/>
-          <w:lang w:eastAsia="id-ID"/>
-        </w:rPr>
-        <w:drawing>
-          <wp:anchor distT="0" distB="0" distL="114300" distR="114300" simplePos="0" relativeHeight="251660288" behindDoc="1" locked="0" layoutInCell="1" allowOverlap="1" wp14:anchorId="57167EAB" wp14:editId="15063DA4">
-            <wp:simplePos x="0" y="0"/>
-            <wp:positionH relativeFrom="column">
-              <wp:posOffset>-63086</wp:posOffset>
-            </wp:positionH>
-            <wp:positionV relativeFrom="paragraph">
-              <wp:posOffset>-167197</wp:posOffset>
-            </wp:positionV>
-            <wp:extent cx="865394" cy="861237"/>
-            <wp:effectExtent l="19050" t="0" r="0" b="0"/>
-            <wp:wrapNone/>
-            <wp:docPr id="2" name="Picture 0" descr="unnameda.jpg"/>
-            <wp:cNvGraphicFramePr>
-              <a:graphicFrameLocks xmlns:a="http://schemas.openxmlformats.org/drawingml/2006/main" noChangeAspect="1"/>
-            </wp:cNvGraphicFramePr>
-            <a:graphic xmlns:a="http://schemas.openxmlformats.org/drawingml/2006/main">
-              <a:graphicData uri="http://schemas.openxmlformats.org/drawingml/2006/picture">
-                <pic:pic xmlns:pic="http://schemas.openxmlformats.org/drawingml/2006/picture">
-                  <pic:nvPicPr>
-                    <pic:cNvPr id="0" name="unnameda.jpg"/>
-                    <pic:cNvPicPr/>
-                  </pic:nvPicPr>
-                  <pic:blipFill>
-                    <a:blip r:embed="rId4" cstate="print"/>
-                    <a:stretch>
-                      <a:fillRect/>
-                    </a:stretch>
-                  </pic:blipFill>
-                  <pic:spPr>
-                    <a:xfrm>
-                      <a:off x="0" y="0"/>
-                      <a:ext cx="863687" cy="859538"/>
-                    </a:xfrm>
-                    <a:prstGeom prst="rect">
-                      <a:avLst/>
-                    </a:prstGeom>
-                  </pic:spPr>
-                </pic:pic>
-              </a:graphicData>
-            </a:graphic>
-          </wp:anchor>
-        </w:drawing>
-      </w:r>
-      <w:r>
-        <w:rPr>
           <w:rFonts w:ascii="Times New Roman" w:hAnsi="Times New Roman" w:cs="Times New Roman"/>
           <w:b/>
         </w:rPr>
-        <w:t>YAYASAN PENDIDIKAN BHAKTI HUSADA KABUPATEN BREBES</w:t>
+        <w:t>PEMERINTAH PROVINSI WAKANDA</w:t>
       </w:r>
     </w:p>
     <w:p>
@@ -82,7 +32,7 @@
           <w:tab w:val="center" w:pos="1560"/>
         </w:tabs>
         <w:spacing w:line="360" w:lineRule="auto"/>
-        <w:ind w:left="1440" w:right="-426"/>
+        <w:ind w:right="-426"/>
         <w:jc w:val="center"/>
         <w:rPr>
           <w:rFonts w:ascii="Times New Roman" w:hAnsi="Times New Roman" w:cs="Times New Roman"/>
@@ -94,7 +44,7 @@
           <w:rFonts w:ascii="Times New Roman" w:hAnsi="Times New Roman" w:cs="Times New Roman"/>
           <w:b/>
         </w:rPr>
-        <w:t>SEKOLAH MENENGAH KEJURUAN ( SMK ) BHAKTI HUSADA</w:t>
+        <w:t>SMA NEGERI 1 ABAL ABAL</w:t>
       </w:r>
     </w:p>
     <w:p>
@@ -105,7 +55,6 @@
           <w:tab w:val="center" w:pos="1560"/>
         </w:tabs>
         <w:spacing w:line="276" w:lineRule="auto"/>
-        <w:ind w:left="1440"/>
         <w:jc w:val="center"/>
         <w:rPr>
           <w:rFonts w:ascii="Times New Roman" w:hAnsi="Times New Roman" w:cs="Times New Roman"/>
@@ -332,7 +281,17 @@
           <w:szCs w:val="24"/>
           <w:lang w:val="id-ID"/>
         </w:rPr>
-        <w:t>Peraturan Mentri Pendidikan dan Kebudayaan Nomor 5 Tahun 2015 Tentang Ketentuan Kriteria dan Syarat Kelulusan Peserta Didik Satuan Pendidikan Jenjang SMK</w:t>
+        <w:t xml:space="preserve">Peraturan Mentri Pendidikan dan Kebudayaan Nomor 5 Tahun 2015 Tentang Ketentuan Kriteria dan Syarat Kelulusan Peserta Didik Satuan Pendidikan Jenjang </w:t>
+      </w:r>
+      <w:r>
+        <w:rPr>
+          <w:rFonts w:asciiTheme="majorBidi" w:hAnsiTheme="majorBidi" w:cstheme="majorBidi"/>
+          <w:bCs/>
+          <w:sz w:val="24"/>
+          <w:szCs w:val="24"/>
+          <w:lang w:val="id-ID"/>
+        </w:rPr>
+        <w:t>SMA</w:t>
       </w:r>
       <w:r>
         <w:rPr>
@@ -516,7 +475,7 @@
           <w:szCs w:val="24"/>
           <w:lang w:val="id-ID"/>
         </w:rPr>
-        <w:t xml:space="preserve">Irfan Akbari Habibi</w:t>
+        <w:t>{name}</w:t>
       </w:r>
     </w:p>
     <w:p>
@@ -608,7 +567,37 @@
           <w:szCs w:val="24"/>
           <w:lang w:val="id-ID"/>
         </w:rPr>
-        <w:t xml:space="preserve"> 18102002</w:t>
+        <w:t xml:space="preserve"> </w:t>
+      </w:r>
+      <w:r>
+        <w:rPr>
+          <w:rFonts w:asciiTheme="majorBidi" w:hAnsiTheme="majorBidi" w:cstheme="majorBidi"/>
+          <w:bCs/>
+          <w:sz w:val="24"/>
+          <w:szCs w:val="24"/>
+          <w:lang w:val="id-ID"/>
+        </w:rPr>
+        <w:t>{</w:t>
+      </w:r>
+      <w:r>
+        <w:rPr>
+          <w:rFonts w:asciiTheme="majorBidi" w:hAnsiTheme="majorBidi" w:cstheme="majorBidi"/>
+          <w:bCs/>
+          <w:sz w:val="24"/>
+          <w:szCs w:val="24"/>
+          <w:lang w:val="id-ID"/>
+        </w:rPr>
+        <w:t>nisn</w:t>
+      </w:r>
+      <w:r>
+        <w:rPr>
+          <w:rFonts w:asciiTheme="majorBidi" w:hAnsiTheme="majorBidi" w:cstheme="majorBidi"/>
+          <w:bCs/>
+          <w:sz w:val="24"/>
+          <w:szCs w:val="24"/>
+          <w:lang w:val="id-ID"/>
+        </w:rPr>
+        <w:t>}</w:t>
       </w:r>
     </w:p>
     <w:p>
@@ -681,48 +670,6 @@
           <w:szCs w:val="24"/>
           <w:lang w:val="id-ID"/>
         </w:rPr>
-        <w:t xml:space="preserve"> IPA</w:t>
-      </w:r>
-    </w:p>
-    <w:p>
-      <w:pPr>
-        <w:spacing w:line="240" w:lineRule="auto"/>
-        <w:rPr>
-          <w:rFonts w:asciiTheme="majorBidi" w:hAnsiTheme="majorBidi" w:cstheme="majorBidi"/>
-          <w:bCs/>
-          <w:sz w:val="24"/>
-          <w:szCs w:val="24"/>
-          <w:lang w:val="id-ID"/>
-        </w:rPr>
-      </w:pPr>
-      <w:r>
-        <w:rPr>
-          <w:rFonts w:asciiTheme="majorBidi" w:hAnsiTheme="majorBidi" w:cstheme="majorBidi"/>
-          <w:bCs/>
-          <w:sz w:val="24"/>
-          <w:szCs w:val="24"/>
-          <w:lang w:val="id-ID"/>
-        </w:rPr>
-        <w:t xml:space="preserve">         </w:t>
-      </w:r>
-      <w:r>
-        <w:rPr>
-          <w:rFonts w:asciiTheme="majorBidi" w:hAnsiTheme="majorBidi" w:cstheme="majorBidi"/>
-          <w:bCs/>
-          <w:sz w:val="24"/>
-          <w:szCs w:val="24"/>
-          <w:lang w:val="id-ID"/>
-        </w:rPr>
-        <w:t xml:space="preserve">  </w:t>
-      </w:r>
-      <w:r>
-        <w:rPr>
-          <w:rFonts w:asciiTheme="majorBidi" w:hAnsiTheme="majorBidi" w:cstheme="majorBidi"/>
-          <w:bCs/>
-          <w:sz w:val="24"/>
-          <w:szCs w:val="24"/>
-          <w:lang w:val="id-ID"/>
-        </w:rPr>
         <w:t xml:space="preserve"> </w:t>
       </w:r>
       <w:r>
@@ -733,28 +680,27 @@
           <w:szCs w:val="24"/>
           <w:lang w:val="id-ID"/>
         </w:rPr>
-        <w:t>Tempat / tanggal lahir</w:t>
-      </w:r>
-      <w:r>
-        <w:rPr>
-          <w:rFonts w:asciiTheme="majorBidi" w:hAnsiTheme="majorBidi" w:cstheme="majorBidi"/>
-          <w:bCs/>
-          <w:sz w:val="24"/>
-          <w:szCs w:val="24"/>
-          <w:lang w:val="id-ID"/>
-        </w:rPr>
-        <w:tab/>
-        <w:t>:</w:t>
-      </w:r>
-      <w:r>
-        <w:rPr>
-          <w:rFonts w:asciiTheme="majorBidi" w:hAnsiTheme="majorBidi" w:cstheme="majorBidi"/>
-          <w:bCs/>
-          <w:sz w:val="24"/>
-          <w:szCs w:val="24"/>
-          <w:lang w:val="id-ID"/>
-        </w:rPr>
-        <w:tab/>
+        <w:t>{</w:t>
+      </w:r>
+      <w:r>
+        <w:rPr>
+          <w:rFonts w:asciiTheme="majorBidi" w:hAnsiTheme="majorBidi" w:cstheme="majorBidi"/>
+          <w:bCs/>
+          <w:sz w:val="24"/>
+          <w:szCs w:val="24"/>
+          <w:lang w:val="id-ID"/>
+        </w:rPr>
+        <w:t>jurusan</w:t>
+      </w:r>
+      <w:r>
+        <w:rPr>
+          <w:rFonts w:asciiTheme="majorBidi" w:hAnsiTheme="majorBidi" w:cstheme="majorBidi"/>
+          <w:bCs/>
+          <w:sz w:val="24"/>
+          <w:szCs w:val="24"/>
+          <w:lang w:val="id-ID"/>
+        </w:rPr>
+        <w:t>}</w:t>
       </w:r>
     </w:p>
     <w:p>
@@ -944,7 +890,47 @@
           <w:szCs w:val="24"/>
           <w:lang w:val="id-ID"/>
         </w:rPr>
-        <w:t>Adalah benar siswa / siswi SMK Bhakti Husada Brebes dan telah melaksanakan Ujian Sekolah (USBN) dan Ujian Nasional (UNBK) serta dinyatakan</w:t>
+        <w:t xml:space="preserve">Adalah benar siswa / siswi </w:t>
+      </w:r>
+      <w:r>
+        <w:rPr>
+          <w:rFonts w:asciiTheme="majorBidi" w:hAnsiTheme="majorBidi" w:cstheme="majorBidi"/>
+          <w:bCs/>
+          <w:sz w:val="24"/>
+          <w:szCs w:val="24"/>
+          <w:lang w:val="id-ID"/>
+        </w:rPr>
+        <w:t>SMA</w:t>
+      </w:r>
+      <w:r>
+        <w:rPr>
+          <w:rFonts w:asciiTheme="majorBidi" w:hAnsiTheme="majorBidi" w:cstheme="majorBidi"/>
+          <w:bCs/>
+          <w:sz w:val="24"/>
+          <w:szCs w:val="24"/>
+          <w:lang w:val="id-ID"/>
+        </w:rPr>
+        <w:t xml:space="preserve"> </w:t>
+      </w:r>
+      <w:r>
+        <w:rPr>
+          <w:rFonts w:asciiTheme="majorBidi" w:hAnsiTheme="majorBidi" w:cstheme="majorBidi"/>
+          <w:bCs/>
+          <w:sz w:val="24"/>
+          <w:szCs w:val="24"/>
+          <w:lang w:val="id-ID"/>
+        </w:rPr>
+        <w:t xml:space="preserve">Abal abal </w:t>
+      </w:r>
+      <w:r>
+        <w:rPr>
+          <w:rFonts w:asciiTheme="majorBidi" w:hAnsiTheme="majorBidi" w:cstheme="majorBidi"/>
+          <w:bCs/>
+          <w:sz w:val="24"/>
+          <w:szCs w:val="24"/>
+          <w:lang w:val="id-ID"/>
+        </w:rPr>
+        <w:t>dan telah melaksanakan Ujian Sekolah (USBN) dan Ujian Nasional (UNBK) serta dinyatakan</w:t>
       </w:r>
       <w:r>
         <w:rPr>
@@ -1004,7 +990,27 @@
           <w:szCs w:val="24"/>
           <w:lang w:val="id-ID"/>
         </w:rPr>
-        <w:t>Dari SMK Bhakti Husada Brebes p</w:t>
+        <w:t xml:space="preserve">Dari </w:t>
+      </w:r>
+      <w:r>
+        <w:rPr>
+          <w:rFonts w:asciiTheme="majorBidi" w:hAnsiTheme="majorBidi" w:cstheme="majorBidi"/>
+          <w:bCs/>
+          <w:sz w:val="24"/>
+          <w:szCs w:val="24"/>
+          <w:lang w:val="id-ID"/>
+        </w:rPr>
+        <w:t>SMA Negeri 1 Abal Abal</w:t>
+      </w:r>
+      <w:r>
+        <w:rPr>
+          <w:rFonts w:asciiTheme="majorBidi" w:hAnsiTheme="majorBidi" w:cstheme="majorBidi"/>
+          <w:bCs/>
+          <w:sz w:val="24"/>
+          <w:szCs w:val="24"/>
+          <w:lang w:val="id-ID"/>
+        </w:rPr>
+        <w:t xml:space="preserve"> p</w:t>
       </w:r>
       <w:r>
         <w:rPr>
@@ -1335,7 +1341,17 @@
           <w:szCs w:val="24"/>
           <w:lang w:val="id-ID"/>
         </w:rPr>
-        <w:t xml:space="preserve">SMAN 1 Padang Tualang</w:t>
+        <w:t xml:space="preserve">SMAN 1 </w:t>
+      </w:r>
+      <w:r>
+        <w:rPr>
+          <w:rFonts w:asciiTheme="majorBidi" w:hAnsiTheme="majorBidi" w:cstheme="majorBidi"/>
+          <w:bCs/>
+          <w:sz w:val="24"/>
+          <w:szCs w:val="24"/>
+          <w:lang w:val="id-ID"/>
+        </w:rPr>
+        <w:t>Abal</w:t>
       </w:r>
     </w:p>
     <w:p>
@@ -1455,7 +1471,7 @@
           <w:lang w:val="id-ID"/>
         </w:rPr>
         <w:tab/>
-        <w:t xml:space="preserve">    </w:t>
+        <w:t xml:space="preserve">   </w:t>
       </w:r>
       <w:r>
         <w:rPr>
@@ -1466,7 +1482,7 @@
           <w:u w:val="single"/>
           <w:lang w:val="id-ID"/>
         </w:rPr>
-        <w:t xml:space="preserve">Irfan Akbari Habibi</w:t>
+        <w:t>{kepsek}</w:t>
       </w:r>
     </w:p>
     <w:sectPr>

</xml_diff>